<commit_message>
Se incluyen las capturas en el archivo entregable
</commit_message>
<xml_diff>
--- a/Entregable/Laboratorio 3.docx
+++ b/Entregable/Laboratorio 3.docx
@@ -1316,10 +1316,683 @@
       <w:pPr>
         <w:pStyle w:val="Ttulo2"/>
       </w:pPr>
+      <w:r>
+        <w:t>Resultados</w:t>
+      </w:r>
+    </w:p>
+    <w:p>
+      <w:pPr>
+        <w:rPr>
+          <w:b/>
+        </w:rPr>
+      </w:pPr>
+    </w:p>
+    <w:p>
+      <w:pPr>
+        <w:rPr>
+          <w:b/>
+        </w:rPr>
+      </w:pPr>
+    </w:p>
+    <w:p/>
+    <w:p>
+      <w:r>
+        <w:t>Producto no existe</w:t>
+      </w:r>
+    </w:p>
+    <w:p>
+      <w:r>
+        <w:rPr>
+          <w:noProof/>
+          <w:lang w:val="es-ES" w:eastAsia="es-ES"/>
+        </w:rPr>
+        <w:drawing>
+          <wp:inline distT="0" distB="0" distL="0" distR="0" wp14:anchorId="49D37138" wp14:editId="4FAB4C02">
+            <wp:extent cx="5524500" cy="4210050"/>
+            <wp:effectExtent l="0" t="0" r="0" b="0"/>
+            <wp:docPr id="1" name="Imagen 1"/>
+            <wp:cNvGraphicFramePr>
+              <a:graphicFrameLocks xmlns:a="http://schemas.openxmlformats.org/drawingml/2006/main" noChangeAspect="1"/>
+            </wp:cNvGraphicFramePr>
+            <a:graphic xmlns:a="http://schemas.openxmlformats.org/drawingml/2006/main">
+              <a:graphicData uri="http://schemas.openxmlformats.org/drawingml/2006/picture">
+                <pic:pic xmlns:pic="http://schemas.openxmlformats.org/drawingml/2006/picture">
+                  <pic:nvPicPr>
+                    <pic:cNvPr id="1" name=""/>
+                    <pic:cNvPicPr/>
+                  </pic:nvPicPr>
+                  <pic:blipFill>
+                    <a:blip r:embed="rId7"/>
+                    <a:stretch>
+                      <a:fillRect/>
+                    </a:stretch>
+                  </pic:blipFill>
+                  <pic:spPr>
+                    <a:xfrm>
+                      <a:off x="0" y="0"/>
+                      <a:ext cx="5524500" cy="4210050"/>
+                    </a:xfrm>
+                    <a:prstGeom prst="rect">
+                      <a:avLst/>
+                    </a:prstGeom>
+                  </pic:spPr>
+                </pic:pic>
+              </a:graphicData>
+            </a:graphic>
+          </wp:inline>
+        </w:drawing>
+      </w:r>
+    </w:p>
+    <w:p/>
+    <w:p>
+      <w:r>
+        <w:br w:type="page"/>
+      </w:r>
+    </w:p>
+    <w:p>
+      <w:r>
+        <w:lastRenderedPageBreak/>
+        <w:t>Todo bien</w:t>
+      </w:r>
+    </w:p>
+    <w:p>
+      <w:r>
+        <w:rPr>
+          <w:noProof/>
+          <w:lang w:val="es-ES" w:eastAsia="es-ES"/>
+        </w:rPr>
+        <w:drawing>
+          <wp:inline distT="0" distB="0" distL="0" distR="0" wp14:anchorId="798FBA52" wp14:editId="19EBD493">
+            <wp:extent cx="5534025" cy="4591050"/>
+            <wp:effectExtent l="0" t="0" r="9525" b="0"/>
+            <wp:docPr id="4" name="Imagen 4"/>
+            <wp:cNvGraphicFramePr>
+              <a:graphicFrameLocks xmlns:a="http://schemas.openxmlformats.org/drawingml/2006/main" noChangeAspect="1"/>
+            </wp:cNvGraphicFramePr>
+            <a:graphic xmlns:a="http://schemas.openxmlformats.org/drawingml/2006/main">
+              <a:graphicData uri="http://schemas.openxmlformats.org/drawingml/2006/picture">
+                <pic:pic xmlns:pic="http://schemas.openxmlformats.org/drawingml/2006/picture">
+                  <pic:nvPicPr>
+                    <pic:cNvPr id="1" name=""/>
+                    <pic:cNvPicPr/>
+                  </pic:nvPicPr>
+                  <pic:blipFill>
+                    <a:blip r:embed="rId8"/>
+                    <a:stretch>
+                      <a:fillRect/>
+                    </a:stretch>
+                  </pic:blipFill>
+                  <pic:spPr>
+                    <a:xfrm>
+                      <a:off x="0" y="0"/>
+                      <a:ext cx="5534025" cy="4591050"/>
+                    </a:xfrm>
+                    <a:prstGeom prst="rect">
+                      <a:avLst/>
+                    </a:prstGeom>
+                  </pic:spPr>
+                </pic:pic>
+              </a:graphicData>
+            </a:graphic>
+          </wp:inline>
+        </w:drawing>
+      </w:r>
+    </w:p>
+    <w:p/>
+    <w:p>
+      <w:r>
+        <w:br w:type="page"/>
+      </w:r>
+    </w:p>
+    <w:p>
+      <w:r>
+        <w:lastRenderedPageBreak/>
+        <w:t>Precio Mayor</w:t>
+      </w:r>
+    </w:p>
+    <w:p>
+      <w:r>
+        <w:rPr>
+          <w:noProof/>
+          <w:lang w:val="es-ES" w:eastAsia="es-ES"/>
+        </w:rPr>
+        <w:drawing>
+          <wp:inline distT="0" distB="0" distL="0" distR="0" wp14:anchorId="0746DDC1" wp14:editId="44B5DA21">
+            <wp:extent cx="5612130" cy="4444365"/>
+            <wp:effectExtent l="0" t="0" r="7620" b="0"/>
+            <wp:docPr id="5" name="Imagen 5"/>
+            <wp:cNvGraphicFramePr>
+              <a:graphicFrameLocks xmlns:a="http://schemas.openxmlformats.org/drawingml/2006/main" noChangeAspect="1"/>
+            </wp:cNvGraphicFramePr>
+            <a:graphic xmlns:a="http://schemas.openxmlformats.org/drawingml/2006/main">
+              <a:graphicData uri="http://schemas.openxmlformats.org/drawingml/2006/picture">
+                <pic:pic xmlns:pic="http://schemas.openxmlformats.org/drawingml/2006/picture">
+                  <pic:nvPicPr>
+                    <pic:cNvPr id="1" name=""/>
+                    <pic:cNvPicPr/>
+                  </pic:nvPicPr>
+                  <pic:blipFill>
+                    <a:blip r:embed="rId9"/>
+                    <a:stretch>
+                      <a:fillRect/>
+                    </a:stretch>
+                  </pic:blipFill>
+                  <pic:spPr>
+                    <a:xfrm>
+                      <a:off x="0" y="0"/>
+                      <a:ext cx="5612130" cy="4444365"/>
+                    </a:xfrm>
+                    <a:prstGeom prst="rect">
+                      <a:avLst/>
+                    </a:prstGeom>
+                  </pic:spPr>
+                </pic:pic>
+              </a:graphicData>
+            </a:graphic>
+          </wp:inline>
+        </w:drawing>
+      </w:r>
+    </w:p>
+    <w:p/>
+    <w:p>
+      <w:r>
+        <w:br w:type="page"/>
+      </w:r>
+    </w:p>
+    <w:p>
+      <w:r>
+        <w:lastRenderedPageBreak/>
+        <w:t>Precio Menor</w:t>
+      </w:r>
+    </w:p>
+    <w:p/>
+    <w:p>
+      <w:r>
+        <w:rPr>
+          <w:noProof/>
+          <w:lang w:val="es-ES" w:eastAsia="es-ES"/>
+        </w:rPr>
+        <w:drawing>
+          <wp:inline distT="0" distB="0" distL="0" distR="0" wp14:anchorId="0F7DF37E" wp14:editId="6DF2D188">
+            <wp:extent cx="5581650" cy="4467225"/>
+            <wp:effectExtent l="0" t="0" r="0" b="9525"/>
+            <wp:docPr id="6" name="Imagen 6"/>
+            <wp:cNvGraphicFramePr>
+              <a:graphicFrameLocks xmlns:a="http://schemas.openxmlformats.org/drawingml/2006/main" noChangeAspect="1"/>
+            </wp:cNvGraphicFramePr>
+            <a:graphic xmlns:a="http://schemas.openxmlformats.org/drawingml/2006/main">
+              <a:graphicData uri="http://schemas.openxmlformats.org/drawingml/2006/picture">
+                <pic:pic xmlns:pic="http://schemas.openxmlformats.org/drawingml/2006/picture">
+                  <pic:nvPicPr>
+                    <pic:cNvPr id="1" name=""/>
+                    <pic:cNvPicPr/>
+                  </pic:nvPicPr>
+                  <pic:blipFill>
+                    <a:blip r:embed="rId10"/>
+                    <a:stretch>
+                      <a:fillRect/>
+                    </a:stretch>
+                  </pic:blipFill>
+                  <pic:spPr>
+                    <a:xfrm>
+                      <a:off x="0" y="0"/>
+                      <a:ext cx="5581650" cy="4467225"/>
+                    </a:xfrm>
+                    <a:prstGeom prst="rect">
+                      <a:avLst/>
+                    </a:prstGeom>
+                  </pic:spPr>
+                </pic:pic>
+              </a:graphicData>
+            </a:graphic>
+          </wp:inline>
+        </w:drawing>
+      </w:r>
+    </w:p>
+    <w:p/>
+    <w:p>
+      <w:r>
+        <w:br w:type="page"/>
+      </w:r>
+    </w:p>
+    <w:p>
+      <w:r>
+        <w:lastRenderedPageBreak/>
+        <w:t>Color diferente</w:t>
+      </w:r>
+    </w:p>
+    <w:p>
+      <w:r>
+        <w:rPr>
+          <w:noProof/>
+          <w:lang w:val="es-ES" w:eastAsia="es-ES"/>
+        </w:rPr>
+        <w:drawing>
+          <wp:inline distT="0" distB="0" distL="0" distR="0" wp14:anchorId="175D476B" wp14:editId="708994D5">
+            <wp:extent cx="5581650" cy="4524375"/>
+            <wp:effectExtent l="0" t="0" r="0" b="9525"/>
+            <wp:docPr id="7" name="Imagen 7"/>
+            <wp:cNvGraphicFramePr>
+              <a:graphicFrameLocks xmlns:a="http://schemas.openxmlformats.org/drawingml/2006/main" noChangeAspect="1"/>
+            </wp:cNvGraphicFramePr>
+            <a:graphic xmlns:a="http://schemas.openxmlformats.org/drawingml/2006/main">
+              <a:graphicData uri="http://schemas.openxmlformats.org/drawingml/2006/picture">
+                <pic:pic xmlns:pic="http://schemas.openxmlformats.org/drawingml/2006/picture">
+                  <pic:nvPicPr>
+                    <pic:cNvPr id="1" name=""/>
+                    <pic:cNvPicPr/>
+                  </pic:nvPicPr>
+                  <pic:blipFill>
+                    <a:blip r:embed="rId11"/>
+                    <a:stretch>
+                      <a:fillRect/>
+                    </a:stretch>
+                  </pic:blipFill>
+                  <pic:spPr>
+                    <a:xfrm>
+                      <a:off x="0" y="0"/>
+                      <a:ext cx="5581650" cy="4524375"/>
+                    </a:xfrm>
+                    <a:prstGeom prst="rect">
+                      <a:avLst/>
+                    </a:prstGeom>
+                  </pic:spPr>
+                </pic:pic>
+              </a:graphicData>
+            </a:graphic>
+          </wp:inline>
+        </w:drawing>
+      </w:r>
+    </w:p>
+    <w:p/>
+    <w:p>
+      <w:r>
+        <w:br w:type="page"/>
+      </w:r>
+    </w:p>
+    <w:p>
+      <w:r>
+        <w:lastRenderedPageBreak/>
+        <w:t>Todo diferente</w:t>
+      </w:r>
+    </w:p>
+    <w:p>
+      <w:r>
+        <w:rPr>
+          <w:noProof/>
+          <w:lang w:val="es-ES" w:eastAsia="es-ES"/>
+        </w:rPr>
+        <w:drawing>
+          <wp:inline distT="0" distB="0" distL="0" distR="0" wp14:anchorId="691F9BB9" wp14:editId="7CA5FB38">
+            <wp:extent cx="5591175" cy="4457700"/>
+            <wp:effectExtent l="0" t="0" r="9525" b="0"/>
+            <wp:docPr id="8" name="Imagen 8"/>
+            <wp:cNvGraphicFramePr>
+              <a:graphicFrameLocks xmlns:a="http://schemas.openxmlformats.org/drawingml/2006/main" noChangeAspect="1"/>
+            </wp:cNvGraphicFramePr>
+            <a:graphic xmlns:a="http://schemas.openxmlformats.org/drawingml/2006/main">
+              <a:graphicData uri="http://schemas.openxmlformats.org/drawingml/2006/picture">
+                <pic:pic xmlns:pic="http://schemas.openxmlformats.org/drawingml/2006/picture">
+                  <pic:nvPicPr>
+                    <pic:cNvPr id="1" name=""/>
+                    <pic:cNvPicPr/>
+                  </pic:nvPicPr>
+                  <pic:blipFill>
+                    <a:blip r:embed="rId12"/>
+                    <a:stretch>
+                      <a:fillRect/>
+                    </a:stretch>
+                  </pic:blipFill>
+                  <pic:spPr>
+                    <a:xfrm>
+                      <a:off x="0" y="0"/>
+                      <a:ext cx="5591175" cy="4457700"/>
+                    </a:xfrm>
+                    <a:prstGeom prst="rect">
+                      <a:avLst/>
+                    </a:prstGeom>
+                  </pic:spPr>
+                </pic:pic>
+              </a:graphicData>
+            </a:graphic>
+          </wp:inline>
+        </w:drawing>
+      </w:r>
+    </w:p>
+    <w:p/>
+    <w:p>
+      <w:r>
+        <w:br w:type="page"/>
+      </w:r>
+    </w:p>
+    <w:p>
+      <w:r>
+        <w:lastRenderedPageBreak/>
+        <w:t>Tamaño letra mayor</w:t>
+      </w:r>
+    </w:p>
+    <w:p>
+      <w:r>
+        <w:rPr>
+          <w:noProof/>
+          <w:lang w:val="es-ES" w:eastAsia="es-ES"/>
+        </w:rPr>
+        <w:drawing>
+          <wp:inline distT="0" distB="0" distL="0" distR="0" wp14:anchorId="06A38C95" wp14:editId="4B54DFB5">
+            <wp:extent cx="5562600" cy="4305300"/>
+            <wp:effectExtent l="0" t="0" r="0" b="0"/>
+            <wp:docPr id="9" name="Imagen 9"/>
+            <wp:cNvGraphicFramePr>
+              <a:graphicFrameLocks xmlns:a="http://schemas.openxmlformats.org/drawingml/2006/main" noChangeAspect="1"/>
+            </wp:cNvGraphicFramePr>
+            <a:graphic xmlns:a="http://schemas.openxmlformats.org/drawingml/2006/main">
+              <a:graphicData uri="http://schemas.openxmlformats.org/drawingml/2006/picture">
+                <pic:pic xmlns:pic="http://schemas.openxmlformats.org/drawingml/2006/picture">
+                  <pic:nvPicPr>
+                    <pic:cNvPr id="1" name=""/>
+                    <pic:cNvPicPr/>
+                  </pic:nvPicPr>
+                  <pic:blipFill>
+                    <a:blip r:embed="rId13"/>
+                    <a:stretch>
+                      <a:fillRect/>
+                    </a:stretch>
+                  </pic:blipFill>
+                  <pic:spPr>
+                    <a:xfrm>
+                      <a:off x="0" y="0"/>
+                      <a:ext cx="5562600" cy="4305300"/>
+                    </a:xfrm>
+                    <a:prstGeom prst="rect">
+                      <a:avLst/>
+                    </a:prstGeom>
+                  </pic:spPr>
+                </pic:pic>
+              </a:graphicData>
+            </a:graphic>
+          </wp:inline>
+        </w:drawing>
+      </w:r>
+    </w:p>
+    <w:p/>
+    <w:p>
+      <w:r>
+        <w:br w:type="page"/>
+      </w:r>
+    </w:p>
+    <w:p>
+      <w:r>
+        <w:lastRenderedPageBreak/>
+        <w:t>Tamaño numérico menor</w:t>
+      </w:r>
+    </w:p>
+    <w:p>
+      <w:r>
+        <w:rPr>
+          <w:noProof/>
+          <w:lang w:val="es-ES" w:eastAsia="es-ES"/>
+        </w:rPr>
+        <w:drawing>
+          <wp:inline distT="0" distB="0" distL="0" distR="0" wp14:anchorId="121709B5" wp14:editId="18DC2E43">
+            <wp:extent cx="5600700" cy="4457700"/>
+            <wp:effectExtent l="0" t="0" r="0" b="0"/>
+            <wp:docPr id="10" name="Imagen 10"/>
+            <wp:cNvGraphicFramePr>
+              <a:graphicFrameLocks xmlns:a="http://schemas.openxmlformats.org/drawingml/2006/main" noChangeAspect="1"/>
+            </wp:cNvGraphicFramePr>
+            <a:graphic xmlns:a="http://schemas.openxmlformats.org/drawingml/2006/main">
+              <a:graphicData uri="http://schemas.openxmlformats.org/drawingml/2006/picture">
+                <pic:pic xmlns:pic="http://schemas.openxmlformats.org/drawingml/2006/picture">
+                  <pic:nvPicPr>
+                    <pic:cNvPr id="1" name=""/>
+                    <pic:cNvPicPr/>
+                  </pic:nvPicPr>
+                  <pic:blipFill>
+                    <a:blip r:embed="rId14"/>
+                    <a:stretch>
+                      <a:fillRect/>
+                    </a:stretch>
+                  </pic:blipFill>
+                  <pic:spPr>
+                    <a:xfrm>
+                      <a:off x="0" y="0"/>
+                      <a:ext cx="5600700" cy="4457700"/>
+                    </a:xfrm>
+                    <a:prstGeom prst="rect">
+                      <a:avLst/>
+                    </a:prstGeom>
+                  </pic:spPr>
+                </pic:pic>
+              </a:graphicData>
+            </a:graphic>
+          </wp:inline>
+        </w:drawing>
+      </w:r>
+    </w:p>
+    <w:p>
+      <w:r>
+        <w:br w:type="page"/>
+      </w:r>
+    </w:p>
+    <w:p>
+      <w:r>
+        <w:lastRenderedPageBreak/>
+        <w:t>Tamaño numérico mayor</w:t>
+      </w:r>
+    </w:p>
+    <w:p>
+      <w:r>
+        <w:rPr>
+          <w:noProof/>
+          <w:lang w:val="es-ES" w:eastAsia="es-ES"/>
+        </w:rPr>
+        <w:drawing>
+          <wp:inline distT="0" distB="0" distL="0" distR="0" wp14:anchorId="51E77B15" wp14:editId="3869BE0E">
+            <wp:extent cx="5591175" cy="4648200"/>
+            <wp:effectExtent l="0" t="0" r="9525" b="0"/>
+            <wp:docPr id="11" name="Imagen 11"/>
+            <wp:cNvGraphicFramePr>
+              <a:graphicFrameLocks xmlns:a="http://schemas.openxmlformats.org/drawingml/2006/main" noChangeAspect="1"/>
+            </wp:cNvGraphicFramePr>
+            <a:graphic xmlns:a="http://schemas.openxmlformats.org/drawingml/2006/main">
+              <a:graphicData uri="http://schemas.openxmlformats.org/drawingml/2006/picture">
+                <pic:pic xmlns:pic="http://schemas.openxmlformats.org/drawingml/2006/picture">
+                  <pic:nvPicPr>
+                    <pic:cNvPr id="1" name=""/>
+                    <pic:cNvPicPr/>
+                  </pic:nvPicPr>
+                  <pic:blipFill>
+                    <a:blip r:embed="rId15"/>
+                    <a:stretch>
+                      <a:fillRect/>
+                    </a:stretch>
+                  </pic:blipFill>
+                  <pic:spPr>
+                    <a:xfrm>
+                      <a:off x="0" y="0"/>
+                      <a:ext cx="5591175" cy="4648200"/>
+                    </a:xfrm>
+                    <a:prstGeom prst="rect">
+                      <a:avLst/>
+                    </a:prstGeom>
+                  </pic:spPr>
+                </pic:pic>
+              </a:graphicData>
+            </a:graphic>
+          </wp:inline>
+        </w:drawing>
+      </w:r>
+    </w:p>
+    <w:p/>
+    <w:p>
+      <w:r>
+        <w:br w:type="page"/>
+      </w:r>
+    </w:p>
+    <w:p>
+      <w:r>
+        <w:lastRenderedPageBreak/>
+        <w:t>Tamaño numérico igual</w:t>
+      </w:r>
+    </w:p>
+    <w:p/>
+    <w:p>
+      <w:r>
+        <w:rPr>
+          <w:noProof/>
+          <w:lang w:val="es-ES" w:eastAsia="es-ES"/>
+        </w:rPr>
+        <w:drawing>
+          <wp:inline distT="0" distB="0" distL="0" distR="0" wp14:anchorId="4BACE85E" wp14:editId="435B2A5A">
+            <wp:extent cx="5581650" cy="4524375"/>
+            <wp:effectExtent l="0" t="0" r="0" b="9525"/>
+            <wp:docPr id="12" name="Imagen 12"/>
+            <wp:cNvGraphicFramePr>
+              <a:graphicFrameLocks xmlns:a="http://schemas.openxmlformats.org/drawingml/2006/main" noChangeAspect="1"/>
+            </wp:cNvGraphicFramePr>
+            <a:graphic xmlns:a="http://schemas.openxmlformats.org/drawingml/2006/main">
+              <a:graphicData uri="http://schemas.openxmlformats.org/drawingml/2006/picture">
+                <pic:pic xmlns:pic="http://schemas.openxmlformats.org/drawingml/2006/picture">
+                  <pic:nvPicPr>
+                    <pic:cNvPr id="1" name=""/>
+                    <pic:cNvPicPr/>
+                  </pic:nvPicPr>
+                  <pic:blipFill>
+                    <a:blip r:embed="rId16"/>
+                    <a:stretch>
+                      <a:fillRect/>
+                    </a:stretch>
+                  </pic:blipFill>
+                  <pic:spPr>
+                    <a:xfrm>
+                      <a:off x="0" y="0"/>
+                      <a:ext cx="5581650" cy="4524375"/>
+                    </a:xfrm>
+                    <a:prstGeom prst="rect">
+                      <a:avLst/>
+                    </a:prstGeom>
+                  </pic:spPr>
+                </pic:pic>
+              </a:graphicData>
+            </a:graphic>
+          </wp:inline>
+        </w:drawing>
+      </w:r>
+    </w:p>
+    <w:p>
+      <w:r>
+        <w:br w:type="page"/>
+      </w:r>
+    </w:p>
+    <w:p>
+      <w:r>
+        <w:lastRenderedPageBreak/>
+        <w:t>Color nulo</w:t>
+      </w:r>
+    </w:p>
+    <w:p>
+      <w:r>
+        <w:rPr>
+          <w:noProof/>
+          <w:lang w:val="es-ES" w:eastAsia="es-ES"/>
+        </w:rPr>
+        <w:drawing>
+          <wp:inline distT="0" distB="0" distL="0" distR="0" wp14:anchorId="1B748E1F" wp14:editId="617D036A">
+            <wp:extent cx="5505450" cy="4610100"/>
+            <wp:effectExtent l="0" t="0" r="0" b="0"/>
+            <wp:docPr id="13" name="Imagen 13"/>
+            <wp:cNvGraphicFramePr>
+              <a:graphicFrameLocks xmlns:a="http://schemas.openxmlformats.org/drawingml/2006/main" noChangeAspect="1"/>
+            </wp:cNvGraphicFramePr>
+            <a:graphic xmlns:a="http://schemas.openxmlformats.org/drawingml/2006/main">
+              <a:graphicData uri="http://schemas.openxmlformats.org/drawingml/2006/picture">
+                <pic:pic xmlns:pic="http://schemas.openxmlformats.org/drawingml/2006/picture">
+                  <pic:nvPicPr>
+                    <pic:cNvPr id="1" name=""/>
+                    <pic:cNvPicPr/>
+                  </pic:nvPicPr>
+                  <pic:blipFill>
+                    <a:blip r:embed="rId17"/>
+                    <a:stretch>
+                      <a:fillRect/>
+                    </a:stretch>
+                  </pic:blipFill>
+                  <pic:spPr>
+                    <a:xfrm>
+                      <a:off x="0" y="0"/>
+                      <a:ext cx="5505450" cy="4610100"/>
+                    </a:xfrm>
+                    <a:prstGeom prst="rect">
+                      <a:avLst/>
+                    </a:prstGeom>
+                  </pic:spPr>
+                </pic:pic>
+              </a:graphicData>
+            </a:graphic>
+          </wp:inline>
+        </w:drawing>
+      </w:r>
+    </w:p>
+    <w:p/>
+    <w:p>
+      <w:r>
+        <w:br w:type="page"/>
+      </w:r>
+    </w:p>
+    <w:p>
       <w:bookmarkStart w:id="0" w:name="_GoBack"/>
       <w:bookmarkEnd w:id="0"/>
       <w:r>
-        <w:t>Resultados</w:t>
+        <w:lastRenderedPageBreak/>
+        <w:t>Tamaño nulo</w:t>
+      </w:r>
+    </w:p>
+    <w:p>
+      <w:pPr>
+        <w:rPr>
+          <w:lang w:val="en-US"/>
+        </w:rPr>
+      </w:pPr>
+      <w:r>
+        <w:rPr>
+          <w:noProof/>
+          <w:lang w:val="es-ES" w:eastAsia="es-ES"/>
+        </w:rPr>
+        <w:drawing>
+          <wp:inline distT="0" distB="0" distL="0" distR="0" wp14:anchorId="13F8F6A4" wp14:editId="511AB217">
+            <wp:extent cx="5524500" cy="4467225"/>
+            <wp:effectExtent l="0" t="0" r="0" b="9525"/>
+            <wp:docPr id="14" name="Imagen 14"/>
+            <wp:cNvGraphicFramePr>
+              <a:graphicFrameLocks xmlns:a="http://schemas.openxmlformats.org/drawingml/2006/main" noChangeAspect="1"/>
+            </wp:cNvGraphicFramePr>
+            <a:graphic xmlns:a="http://schemas.openxmlformats.org/drawingml/2006/main">
+              <a:graphicData uri="http://schemas.openxmlformats.org/drawingml/2006/picture">
+                <pic:pic xmlns:pic="http://schemas.openxmlformats.org/drawingml/2006/picture">
+                  <pic:nvPicPr>
+                    <pic:cNvPr id="1" name=""/>
+                    <pic:cNvPicPr/>
+                  </pic:nvPicPr>
+                  <pic:blipFill>
+                    <a:blip r:embed="rId18"/>
+                    <a:stretch>
+                      <a:fillRect/>
+                    </a:stretch>
+                  </pic:blipFill>
+                  <pic:spPr>
+                    <a:xfrm>
+                      <a:off x="0" y="0"/>
+                      <a:ext cx="5524500" cy="4467225"/>
+                    </a:xfrm>
+                    <a:prstGeom prst="rect">
+                      <a:avLst/>
+                    </a:prstGeom>
+                  </pic:spPr>
+                </pic:pic>
+              </a:graphicData>
+            </a:graphic>
+          </wp:inline>
+        </w:drawing>
       </w:r>
     </w:p>
     <w:p>
@@ -2973,27 +3646,9 @@
   </w:num>
   <w:num w:numId="10">
     <w:abstractNumId w:val="9"/>
-    <w:lvlOverride w:ilvl="0"/>
-    <w:lvlOverride w:ilvl="1"/>
-    <w:lvlOverride w:ilvl="2"/>
-    <w:lvlOverride w:ilvl="3"/>
-    <w:lvlOverride w:ilvl="4"/>
-    <w:lvlOverride w:ilvl="5"/>
-    <w:lvlOverride w:ilvl="6"/>
-    <w:lvlOverride w:ilvl="7"/>
-    <w:lvlOverride w:ilvl="8"/>
   </w:num>
   <w:num w:numId="11">
     <w:abstractNumId w:val="10"/>
-    <w:lvlOverride w:ilvl="0"/>
-    <w:lvlOverride w:ilvl="1"/>
-    <w:lvlOverride w:ilvl="2"/>
-    <w:lvlOverride w:ilvl="3"/>
-    <w:lvlOverride w:ilvl="4"/>
-    <w:lvlOverride w:ilvl="5"/>
-    <w:lvlOverride w:ilvl="6"/>
-    <w:lvlOverride w:ilvl="7"/>
-    <w:lvlOverride w:ilvl="8"/>
   </w:num>
 </w:numbering>
 </file>

</xml_diff>